<commit_message>
Added woodard data to biostats-2
</commit_message>
<xml_diff>
--- a/biostats-2/module01/simon-5502-01-review.docx
+++ b/biostats-2/module01/simon-5502-01-review.docx
@@ -104,7 +104,25 @@
           <w:sz w:val="24"/>
           <w:szCs w:val="24"/>
         </w:rPr>
-        <w:t xml:space="preserve">1. Show a documentation header. </w:t>
+        <w:t>1. Show a documentation header.</w:t>
+      </w:r>
+      <w:r>
+        <w:rPr>
+          <w:rFonts w:ascii="Times New Roman" w:hAnsi="Times New Roman" w:cs="Times New Roman"/>
+          <w:color w:val="C00000"/>
+          <w:sz w:val="24"/>
+          <w:szCs w:val="24"/>
+        </w:rPr>
+        <w:t xml:space="preserve"> Include your name, the purpose of the program, and the conditions under which others may or may not use your results.</w:t>
+      </w:r>
+      <w:r>
+        <w:rPr>
+          <w:rFonts w:ascii="Times New Roman" w:hAnsi="Times New Roman" w:cs="Times New Roman"/>
+          <w:color w:val="C00000"/>
+          <w:sz w:val="24"/>
+          <w:szCs w:val="24"/>
+        </w:rPr>
+        <w:t xml:space="preserve"> </w:t>
       </w:r>
     </w:p>
     <w:p>
@@ -134,6 +152,266 @@
           <w:szCs w:val="24"/>
         </w:rPr>
         <w:t>2. D</w:t>
+      </w:r>
+      <w:r>
+        <w:rPr>
+          <w:rFonts w:ascii="Times New Roman" w:hAnsi="Times New Roman" w:cs="Times New Roman"/>
+          <w:color w:val="C00000"/>
+          <w:sz w:val="24"/>
+          <w:szCs w:val="24"/>
+        </w:rPr>
+        <w:t>ownload and import the file samara.txt. Review the data dictionary, if needed. Display the first ten rows of data below.</w:t>
+      </w:r>
+    </w:p>
+    <w:p>
+      <w:pPr>
+        <w:rPr>
+          <w:rFonts w:ascii="Times New Roman" w:hAnsi="Times New Roman" w:cs="Times New Roman"/>
+          <w:color w:val="C00000"/>
+          <w:sz w:val="24"/>
+          <w:szCs w:val="24"/>
+        </w:rPr>
+      </w:pPr>
+    </w:p>
+    <w:p>
+      <w:pPr>
+        <w:rPr>
+          <w:rFonts w:ascii="Times New Roman" w:hAnsi="Times New Roman" w:cs="Times New Roman"/>
+          <w:color w:val="C00000"/>
+          <w:sz w:val="24"/>
+          <w:szCs w:val="24"/>
+        </w:rPr>
+      </w:pPr>
+      <w:r>
+        <w:rPr>
+          <w:rFonts w:ascii="Times New Roman" w:hAnsi="Times New Roman" w:cs="Times New Roman"/>
+          <w:color w:val="C00000"/>
+          <w:sz w:val="24"/>
+          <w:szCs w:val="24"/>
+        </w:rPr>
+        <w:t>3. There appears to be a relationship between load and velocity. Draw a graph illustrating this relationship with load on the X axis and velocity on the Y axis. Make sure that your graph follows good design principles. Include a trendline in your graph</w:t>
+      </w:r>
+      <w:r>
+        <w:rPr>
+          <w:rFonts w:ascii="Times New Roman" w:hAnsi="Times New Roman" w:cs="Times New Roman"/>
+          <w:color w:val="C00000"/>
+          <w:sz w:val="24"/>
+          <w:szCs w:val="24"/>
+        </w:rPr>
+        <w:t>. Describe the graph and highlight unusual values (if any).</w:t>
+      </w:r>
+    </w:p>
+    <w:p>
+      <w:pPr>
+        <w:rPr>
+          <w:rFonts w:ascii="Times New Roman" w:hAnsi="Times New Roman" w:cs="Times New Roman"/>
+          <w:color w:val="C00000"/>
+          <w:sz w:val="24"/>
+          <w:szCs w:val="24"/>
+        </w:rPr>
+      </w:pPr>
+    </w:p>
+    <w:p>
+      <w:pPr>
+        <w:rPr>
+          <w:rFonts w:ascii="Times New Roman" w:hAnsi="Times New Roman" w:cs="Times New Roman"/>
+          <w:color w:val="C00000"/>
+          <w:sz w:val="24"/>
+          <w:szCs w:val="24"/>
+        </w:rPr>
+      </w:pPr>
+      <w:r>
+        <w:rPr>
+          <w:rFonts w:ascii="Times New Roman" w:hAnsi="Times New Roman" w:cs="Times New Roman"/>
+          <w:color w:val="C00000"/>
+          <w:sz w:val="24"/>
+          <w:szCs w:val="24"/>
+        </w:rPr>
+        <w:t>4. Calculate a simple linear regression (Analyze | Regression | Linear) using load as the independent variable and velocity as the dependent variable. Show the table with R squared and interpret this number.</w:t>
+      </w:r>
+    </w:p>
+    <w:p>
+      <w:pPr>
+        <w:rPr>
+          <w:rFonts w:ascii="Times New Roman" w:hAnsi="Times New Roman" w:cs="Times New Roman"/>
+          <w:color w:val="C00000"/>
+          <w:sz w:val="24"/>
+          <w:szCs w:val="24"/>
+        </w:rPr>
+      </w:pPr>
+    </w:p>
+    <w:p>
+      <w:pPr>
+        <w:rPr>
+          <w:rFonts w:ascii="Times New Roman" w:hAnsi="Times New Roman" w:cs="Times New Roman"/>
+          <w:color w:val="C00000"/>
+          <w:sz w:val="24"/>
+          <w:szCs w:val="24"/>
+        </w:rPr>
+      </w:pPr>
+      <w:r>
+        <w:rPr>
+          <w:rFonts w:ascii="Times New Roman" w:hAnsi="Times New Roman" w:cs="Times New Roman"/>
+          <w:color w:val="C00000"/>
+          <w:sz w:val="24"/>
+          <w:szCs w:val="24"/>
+        </w:rPr>
+        <w:t>5. Show the analysis of variance table and use the F ratio to test the hypothesis that the population slope is zero. Interpret your results.</w:t>
+      </w:r>
+    </w:p>
+    <w:p>
+      <w:pPr>
+        <w:rPr>
+          <w:rFonts w:ascii="Times New Roman" w:hAnsi="Times New Roman" w:cs="Times New Roman"/>
+          <w:color w:val="C00000"/>
+          <w:sz w:val="24"/>
+          <w:szCs w:val="24"/>
+        </w:rPr>
+      </w:pPr>
+    </w:p>
+    <w:p>
+      <w:pPr>
+        <w:rPr>
+          <w:rFonts w:ascii="Times New Roman" w:hAnsi="Times New Roman" w:cs="Times New Roman"/>
+          <w:color w:val="C00000"/>
+          <w:sz w:val="24"/>
+          <w:szCs w:val="24"/>
+        </w:rPr>
+      </w:pPr>
+      <w:r>
+        <w:rPr>
+          <w:rFonts w:ascii="Times New Roman" w:hAnsi="Times New Roman" w:cs="Times New Roman"/>
+          <w:color w:val="C00000"/>
+          <w:sz w:val="24"/>
+          <w:szCs w:val="24"/>
+        </w:rPr>
+        <w:t>6. Compute the residuals and examine the normality assumption using a histogram. Interpret your results.</w:t>
+      </w:r>
+    </w:p>
+    <w:p>
+      <w:pPr>
+        <w:rPr>
+          <w:rFonts w:ascii="Times New Roman" w:hAnsi="Times New Roman" w:cs="Times New Roman"/>
+          <w:color w:val="C00000"/>
+          <w:sz w:val="24"/>
+          <w:szCs w:val="24"/>
+        </w:rPr>
+      </w:pPr>
+    </w:p>
+    <w:p>
+      <w:pPr>
+        <w:rPr>
+          <w:rFonts w:ascii="Times New Roman" w:hAnsi="Times New Roman" w:cs="Times New Roman"/>
+          <w:color w:val="C00000"/>
+          <w:sz w:val="24"/>
+          <w:szCs w:val="24"/>
+        </w:rPr>
+      </w:pPr>
+      <w:r>
+        <w:rPr>
+          <w:rFonts w:ascii="Times New Roman" w:hAnsi="Times New Roman" w:cs="Times New Roman"/>
+          <w:color w:val="C00000"/>
+          <w:sz w:val="24"/>
+          <w:szCs w:val="24"/>
+        </w:rPr>
+        <w:t>7. The researchers believe that the average velocity is the same for all three trees in the study. Display a boxplot that would provide an informal assessment of this hypothesis.</w:t>
+      </w:r>
+    </w:p>
+    <w:p>
+      <w:pPr>
+        <w:rPr>
+          <w:rFonts w:ascii="Times New Roman" w:hAnsi="Times New Roman" w:cs="Times New Roman"/>
+          <w:color w:val="C00000"/>
+          <w:sz w:val="24"/>
+          <w:szCs w:val="24"/>
+        </w:rPr>
+      </w:pPr>
+    </w:p>
+    <w:p>
+      <w:pPr>
+        <w:rPr>
+          <w:rFonts w:ascii="Times New Roman" w:hAnsi="Times New Roman" w:cs="Times New Roman"/>
+          <w:color w:val="C00000"/>
+          <w:sz w:val="24"/>
+          <w:szCs w:val="24"/>
+        </w:rPr>
+      </w:pPr>
+      <w:r>
+        <w:rPr>
+          <w:rFonts w:ascii="Times New Roman" w:hAnsi="Times New Roman" w:cs="Times New Roman"/>
+          <w:color w:val="C00000"/>
+          <w:sz w:val="24"/>
+          <w:szCs w:val="24"/>
+        </w:rPr>
+        <w:t>8. Does the boxplot show evidence of unequal variances or non-normality?</w:t>
+      </w:r>
+    </w:p>
+    <w:p>
+      <w:pPr>
+        <w:rPr>
+          <w:rFonts w:ascii="Times New Roman" w:hAnsi="Times New Roman" w:cs="Times New Roman"/>
+          <w:color w:val="C00000"/>
+          <w:sz w:val="24"/>
+          <w:szCs w:val="24"/>
+        </w:rPr>
+      </w:pPr>
+    </w:p>
+    <w:p>
+      <w:pPr>
+        <w:rPr>
+          <w:rFonts w:ascii="Times New Roman" w:hAnsi="Times New Roman" w:cs="Times New Roman"/>
+          <w:color w:val="C00000"/>
+          <w:sz w:val="24"/>
+          <w:szCs w:val="24"/>
+        </w:rPr>
+      </w:pPr>
+      <w:r>
+        <w:rPr>
+          <w:rFonts w:ascii="Times New Roman" w:hAnsi="Times New Roman" w:cs="Times New Roman"/>
+          <w:color w:val="C00000"/>
+          <w:sz w:val="24"/>
+          <w:szCs w:val="24"/>
+        </w:rPr>
+        <w:t>9. Show the analysis of variance table for examining the average velocity across all three trees. Explain what the F ratio is testing and interpret your results.</w:t>
+      </w:r>
+    </w:p>
+    <w:p>
+      <w:pPr>
+        <w:rPr>
+          <w:rFonts w:ascii="Times New Roman" w:hAnsi="Times New Roman" w:cs="Times New Roman"/>
+          <w:color w:val="C00000"/>
+          <w:sz w:val="24"/>
+          <w:szCs w:val="24"/>
+        </w:rPr>
+      </w:pPr>
+    </w:p>
+    <w:p>
+      <w:pPr>
+        <w:rPr>
+          <w:rFonts w:ascii="Times New Roman" w:hAnsi="Times New Roman" w:cs="Times New Roman"/>
+          <w:color w:val="C00000"/>
+          <w:sz w:val="24"/>
+          <w:szCs w:val="24"/>
+        </w:rPr>
+      </w:pPr>
+      <w:r>
+        <w:rPr>
+          <w:rFonts w:ascii="Times New Roman" w:hAnsi="Times New Roman" w:cs="Times New Roman"/>
+          <w:color w:val="C00000"/>
+          <w:sz w:val="24"/>
+          <w:szCs w:val="24"/>
+        </w:rPr>
+        <w:lastRenderedPageBreak/>
+        <w:t xml:space="preserve">10. Since the sample sizes in each group are almost equal, you can use the Tukey post hoc test to examine which trees differ from the others. Display the SPSS output associated with </w:t>
+      </w:r>
+      <w:r>
+        <w:rPr>
+          <w:rFonts w:ascii="Times New Roman" w:hAnsi="Times New Roman" w:cs="Times New Roman"/>
+          <w:color w:val="C00000"/>
+          <w:sz w:val="24"/>
+          <w:szCs w:val="24"/>
+        </w:rPr>
+        <w:t>this test and interpret the results.</w:t>
       </w:r>
     </w:p>
     <w:p>

</xml_diff>